<commit_message>
Readded the texture background
</commit_message>
<xml_diff>
--- a/Project 2 Updates.docx
+++ b/Project 2 Updates.docx
@@ -319,6 +319,35 @@
         <w:t>problem</w:t>
       </w:r>
       <w:proofErr w:type="gramEnd"/>
+    </w:p>
+    <w:p>
+      <w:pPr>
+        <w:pStyle w:val="ListParagraph"/>
+        <w:numPr>
+          <w:ilvl w:val="0"/>
+          <w:numId w:val="9"/>
+        </w:numPr>
+      </w:pPr>
+      <w:r>
+        <w:t xml:space="preserve">Added textured background bubbles to </w:t>
+      </w:r>
+      <w:proofErr w:type="gramStart"/>
+      <w:r>
+        <w:t>featured</w:t>
+      </w:r>
+      <w:proofErr w:type="gramEnd"/>
+    </w:p>
+    <w:p>
+      <w:pPr>
+        <w:pStyle w:val="ListParagraph"/>
+        <w:numPr>
+          <w:ilvl w:val="0"/>
+          <w:numId w:val="9"/>
+        </w:numPr>
+      </w:pPr>
+      <w:r>
+        <w:t>Added wave to featured wrapper</w:t>
+      </w:r>
     </w:p>
     <w:p/>
     <w:p>

</xml_diff>